<commit_message>
Puntos a otmar en cuenta en documentacion
</commit_message>
<xml_diff>
--- a/Documentacion/Casos de Uso Expandidos.docx
+++ b/Documentacion/Casos de Uso Expandidos.docx
@@ -1459,71 +1459,21 @@
               <w:pStyle w:val="Normal"/>
               <w:spacing w:lineRule="auto" w:line="240" w:before="0" w:after="0"/>
               <w:jc w:val="center"/>
-              <w:rPr>
-                <w:sz w:val="32"/>
-                <w:szCs w:val="32"/>
-              </w:rPr>
-            </w:pPr>
-            <w:r>
-              <w:rPr>
-                <w:sz w:val="32"/>
-                <w:szCs w:val="32"/>
-              </w:rPr>
-              <w:t>Mostrar la pantalla principal, junto con la opción de que tipo de usuario va a ingresar</w:t>
-            </w:r>
-          </w:p>
-        </w:tc>
-      </w:tr>
-      <w:tr>
-        <w:trPr/>
-        <w:tc>
-          <w:tcPr>
-            <w:tcW w:w="4675" w:type="dxa"/>
-            <w:tcBorders/>
-            <w:shd w:fill="auto" w:val="clear"/>
-            <w:vAlign w:val="center"/>
-          </w:tcPr>
-          <w:p>
-            <w:pPr>
-              <w:pStyle w:val="Normal"/>
-              <w:spacing w:lineRule="auto" w:line="240" w:before="0" w:after="0"/>
-              <w:jc w:val="center"/>
-              <w:rPr>
-                <w:sz w:val="32"/>
-                <w:szCs w:val="32"/>
-              </w:rPr>
-            </w:pPr>
-            <w:r>
-              <w:rPr>
-                <w:sz w:val="32"/>
-                <w:szCs w:val="32"/>
-              </w:rPr>
-              <w:t>2. El usuario escoge que tipo de usuario es</w:t>
-            </w:r>
-          </w:p>
-        </w:tc>
-        <w:tc>
-          <w:tcPr>
-            <w:tcW w:w="4674" w:type="dxa"/>
-            <w:tcBorders/>
-            <w:shd w:fill="auto" w:val="clear"/>
-            <w:vAlign w:val="center"/>
-          </w:tcPr>
-          <w:p>
-            <w:pPr>
-              <w:pStyle w:val="Normal"/>
-              <w:spacing w:lineRule="auto" w:line="240" w:before="0" w:after="0"/>
-              <w:jc w:val="center"/>
-              <w:rPr>
-                <w:sz w:val="32"/>
-                <w:szCs w:val="32"/>
-              </w:rPr>
-            </w:pPr>
-            <w:r>
-              <w:rPr>
-                <w:sz w:val="32"/>
-                <w:szCs w:val="32"/>
-              </w:rPr>
+              <w:rPr/>
+            </w:pPr>
+            <w:r>
+              <w:rPr>
+                <w:sz w:val="32"/>
+                <w:szCs w:val="32"/>
+              </w:rPr>
+              <w:t xml:space="preserve">Mostrar la pantalla principal, junto con la </w:t>
+            </w:r>
+            <w:r>
+              <w:rPr>
+                <w:sz w:val="32"/>
+                <w:szCs w:val="32"/>
+              </w:rPr>
+              <w:t xml:space="preserve"> opción de ingresar código y contraseña</w:t>
             </w:r>
           </w:p>
         </w:tc>
@@ -2965,14 +2915,7 @@
                 <w:sz w:val="32"/>
                 <w:szCs w:val="32"/>
               </w:rPr>
-              <w:t xml:space="preserve">Redirigirse a una ventana donde </w:t>
-            </w:r>
-            <w:r>
-              <w:rPr>
-                <w:sz w:val="32"/>
-                <w:szCs w:val="32"/>
-              </w:rPr>
-              <w:t>se soliciten: nombre, sexo, fecha de nacimiento, DPI, teléfono, peso, tipo de sangre, correo electrónico, password.</w:t>
+              <w:t>Redirigirse a una ventana donde se soliciten: nombre, sexo, fecha de nacimiento, DPI, teléfono, peso, tipo de sangre, correo electrónico, password.</w:t>
             </w:r>
           </w:p>
         </w:tc>
@@ -2998,14 +2941,7 @@
                 <w:sz w:val="32"/>
                 <w:szCs w:val="32"/>
               </w:rPr>
-              <w:t xml:space="preserve">2. El paciente ingresa los datos requeridos  </w:t>
-            </w:r>
-            <w:r>
-              <w:rPr>
-                <w:sz w:val="32"/>
-                <w:szCs w:val="32"/>
-              </w:rPr>
-              <w:t>y acepta los datos</w:t>
+              <w:t>2. El paciente ingresa los datos requeridos  y acepta los datos</w:t>
             </w:r>
           </w:p>
         </w:tc>
@@ -3062,7 +2998,7 @@
                 <w:sz w:val="32"/>
                 <w:szCs w:val="32"/>
               </w:rPr>
-              <w:t>Redirigir a la pantalla de login</w:t>
+              <w:t>Darle la opcion de redirigrse al login</w:t>
             </w:r>
           </w:p>
         </w:tc>
@@ -30745,7 +30681,7 @@
         <w:tblInd w:w="0" w:type="dxa"/>
         <w:tblCellMar>
           <w:top w:w="0" w:type="dxa"/>
-          <w:left w:w="103" w:type="dxa"/>
+          <w:left w:w="98" w:type="dxa"/>
           <w:bottom w:w="0" w:type="dxa"/>
           <w:right w:w="108" w:type="dxa"/>
         </w:tblCellMar>
@@ -31287,7 +31223,7 @@
         <w:tblInd w:w="0" w:type="dxa"/>
         <w:tblCellMar>
           <w:top w:w="0" w:type="dxa"/>
-          <w:left w:w="103" w:type="dxa"/>
+          <w:left w:w="98" w:type="dxa"/>
           <w:bottom w:w="0" w:type="dxa"/>
           <w:right w:w="108" w:type="dxa"/>
         </w:tblCellMar>
@@ -31708,7 +31644,6 @@
     <w:rPrDefault>
       <w:rPr>
         <w:rFonts w:ascii="Calibri" w:hAnsi="Calibri" w:eastAsia="Calibri" w:cs="" w:asciiTheme="minorHAnsi" w:cstheme="minorBidi" w:eastAsiaTheme="minorHAnsi" w:hAnsiTheme="minorHAnsi"/>
-        <w:sz w:val="22"/>
         <w:szCs w:val="22"/>
         <w:lang w:val="es-GT" w:eastAsia="en-US" w:bidi="ar-SA"/>
       </w:rPr>

</xml_diff>